<commit_message>
rimosso header dalla prima pagina
</commit_message>
<xml_diff>
--- a/Documentation/GDD/1 MASTER.docx
+++ b/Documentation/GDD/1 MASTER.docx
@@ -194,7 +194,7 @@
     </w:p>
     <w:sectPr>
       <w:pgSz w:w="11906" w:h="16838"/>
-      <w:pgMar w:top="567" w:right="567" w:bottom="567" w:left="567" w:header="708" w:footer="708" w:gutter="0"/>
+      <w:pgMar w:top="1417" w:right="1134" w:bottom="1134" w:left="1134" w:header="708" w:footer="708" w:gutter="0"/>
       <w:cols w:space="708"/>
       <w:docGrid w:linePitch="360"/>
     </w:sectPr>
@@ -261,7 +261,7 @@
       <w:rPr>
         <w:noProof/>
       </w:rPr>
-      <w:pict w14:anchorId="19A5B48A">
+      <w:pict w14:anchorId="12116593">
         <v:shapetype id="_x0000_t202" coordsize="21600,21600" o:spt="202" path="m,l,21600r21600,l21600,xe">
           <v:stroke joinstyle="miter"/>
           <v:path gradientshapeok="t" o:connecttype="rect"/>
@@ -286,7 +286,7 @@
                   <w:rPr>
                     <w:noProof/>
                   </w:rPr>
-                  <w:t>Media List</w:t>
+                  <w:t>Vision Statement</w:t>
                 </w:r>
                 <w:r>
                   <w:rPr>
@@ -305,7 +305,7 @@
       <w:rPr>
         <w:noProof/>
       </w:rPr>
-      <w:pict w14:anchorId="050BC11E">
+      <w:pict w14:anchorId="40728461">
         <v:shape id="Text Box 219" o:spid="_x0000_s2049" type="#_x0000_t202" style="position:absolute;left:0;text-align:left;margin-left:0;margin-top:28.5pt;width:56.7pt;height:13.8pt;z-index:1;visibility:visible;mso-wrap-style:square;mso-width-percent:1000;mso-height-percent:0;mso-left-percent:-10001;mso-top-percent:-10001;mso-wrap-distance-left:9pt;mso-wrap-distance-top:0;mso-wrap-distance-right:9pt;mso-wrap-distance-bottom:0;mso-position-horizontal:absolute;mso-position-horizontal-relative:page;mso-position-vertical:absolute;mso-position-vertical-relative:page;mso-width-percent:1000;mso-height-percent:0;mso-left-percent:-10001;mso-top-percent:-10001;mso-width-relative:left-margin-area;mso-height-relative:page;v-text-anchor:middle" o:allowincell="f" fillcolor="#f79e10" stroked="f">
           <v:textbox style="mso-fit-shape-to-text:t" inset=",0,,0">
             <w:txbxContent>
@@ -4665,7 +4665,7 @@
 </file>
 
 <file path=customXml/itemProps1.xml><?xml version="1.0" encoding="utf-8"?>
-<ds:datastoreItem xmlns:ds="http://schemas.openxmlformats.org/officeDocument/2006/customXml" ds:itemID="{D6D7F046-357C-4C5E-A0B1-A3C4F65A231A}">
+<ds:datastoreItem xmlns:ds="http://schemas.openxmlformats.org/officeDocument/2006/customXml" ds:itemID="{FE491622-1EAB-4C73-98CF-9129EBD81D9D}">
   <ds:schemaRefs>
     <ds:schemaRef ds:uri="http://schemas.openxmlformats.org/officeDocument/2006/bibliography"/>
   </ds:schemaRefs>

</xml_diff>

<commit_message>
lions, eagles, rhino, sharks
</commit_message>
<xml_diff>
--- a/Documentation/GDD/1 MASTER.docx
+++ b/Documentation/GDD/1 MASTER.docx
@@ -206,34 +206,34 @@
 <w:ftr xmlns:wpc="http://schemas.microsoft.com/office/word/2010/wordprocessingCanvas" xmlns:cx="http://schemas.microsoft.com/office/drawing/2014/chartex" xmlns:cx1="http://schemas.microsoft.com/office/drawing/2015/9/8/chartex" xmlns:cx2="http://schemas.microsoft.com/office/drawing/2015/10/21/chartex" xmlns:cx3="http://schemas.microsoft.com/office/drawing/2016/5/9/chartex" xmlns:cx4="http://schemas.microsoft.com/office/drawing/2016/5/10/chartex" xmlns:cx5="http://schemas.microsoft.com/office/drawing/2016/5/11/chartex" xmlns:cx6="http://schemas.microsoft.com/office/drawing/2016/5/12/chartex" xmlns:cx7="http://schemas.microsoft.com/office/drawing/2016/5/13/chartex" xmlns:cx8="http://schemas.microsoft.com/office/drawing/2016/5/14/chartex" xmlns:mc="http://schemas.openxmlformats.org/markup-compatibility/2006" xmlns:aink="http://schemas.microsoft.com/office/drawing/2016/ink" xmlns:am3d="http://schemas.microsoft.com/office/drawing/2017/model3d" xmlns:o="urn:schemas-microsoft-com:office:office" xmlns:r="http://schemas.openxmlformats.org/officeDocument/2006/relationships" xmlns:m="http://schemas.openxmlformats.org/officeDocument/2006/math" xmlns:v="urn:schemas-microsoft-com:vml" xmlns:wp14="http://schemas.microsoft.com/office/word/2010/wordprocessingDrawing" xmlns:wp="http://schemas.openxmlformats.org/drawingml/2006/wordprocessingDrawing" xmlns:w10="urn:schemas-microsoft-com:office:word" xmlns:w="http://schemas.openxmlformats.org/wordprocessingml/2006/main" xmlns:w14="http://schemas.microsoft.com/office/word/2010/wordml" xmlns:w15="http://schemas.microsoft.com/office/word/2012/wordml" xmlns:w16cid="http://schemas.microsoft.com/office/word/2016/wordml/cid" xmlns:w16se="http://schemas.microsoft.com/office/word/2015/wordml/symex" xmlns:wpg="http://schemas.microsoft.com/office/word/2010/wordprocessingGroup" xmlns:wpi="http://schemas.microsoft.com/office/word/2010/wordprocessingInk" xmlns:wne="http://schemas.microsoft.com/office/word/2006/wordml" xmlns:wps="http://schemas.microsoft.com/office/word/2010/wordprocessingShape" mc:Ignorable="w14 w15 w16se w16cid wp14">
   <w:p>
     <w:pPr>
-      <w:pStyle w:val="Pidipagina"/>
+      <w:pStyle w:val="Footer"/>
       <w:framePr w:wrap="around" w:vAnchor="text" w:hAnchor="margin" w:xAlign="right" w:y="1"/>
       <w:rPr>
-        <w:rStyle w:val="Numeropagina"/>
+        <w:rStyle w:val="PageNumber"/>
       </w:rPr>
     </w:pPr>
     <w:r>
       <w:rPr>
-        <w:rStyle w:val="Numeropagina"/>
+        <w:rStyle w:val="PageNumber"/>
       </w:rPr>
       <w:fldChar w:fldCharType="begin"/>
     </w:r>
     <w:r>
       <w:rPr>
-        <w:rStyle w:val="Numeropagina"/>
+        <w:rStyle w:val="PageNumber"/>
       </w:rPr>
       <w:instrText xml:space="preserve">PAGE  </w:instrText>
     </w:r>
     <w:r>
       <w:rPr>
-        <w:rStyle w:val="Numeropagina"/>
+        <w:rStyle w:val="PageNumber"/>
       </w:rPr>
       <w:fldChar w:fldCharType="end"/>
     </w:r>
   </w:p>
   <w:p>
     <w:pPr>
-      <w:pStyle w:val="Pidipagina"/>
+      <w:pStyle w:val="Footer"/>
       <w:ind w:right="360"/>
     </w:pPr>
   </w:p>
@@ -244,7 +244,7 @@
 <w:ftr xmlns:wpc="http://schemas.microsoft.com/office/word/2010/wordprocessingCanvas" xmlns:cx="http://schemas.microsoft.com/office/drawing/2014/chartex" xmlns:cx1="http://schemas.microsoft.com/office/drawing/2015/9/8/chartex" xmlns:cx2="http://schemas.microsoft.com/office/drawing/2015/10/21/chartex" xmlns:cx3="http://schemas.microsoft.com/office/drawing/2016/5/9/chartex" xmlns:cx4="http://schemas.microsoft.com/office/drawing/2016/5/10/chartex" xmlns:cx5="http://schemas.microsoft.com/office/drawing/2016/5/11/chartex" xmlns:cx6="http://schemas.microsoft.com/office/drawing/2016/5/12/chartex" xmlns:cx7="http://schemas.microsoft.com/office/drawing/2016/5/13/chartex" xmlns:cx8="http://schemas.microsoft.com/office/drawing/2016/5/14/chartex" xmlns:mc="http://schemas.openxmlformats.org/markup-compatibility/2006" xmlns:aink="http://schemas.microsoft.com/office/drawing/2016/ink" xmlns:am3d="http://schemas.microsoft.com/office/drawing/2017/model3d" xmlns:o="urn:schemas-microsoft-com:office:office" xmlns:r="http://schemas.openxmlformats.org/officeDocument/2006/relationships" xmlns:m="http://schemas.openxmlformats.org/officeDocument/2006/math" xmlns:v="urn:schemas-microsoft-com:vml" xmlns:wp14="http://schemas.microsoft.com/office/word/2010/wordprocessingDrawing" xmlns:wp="http://schemas.openxmlformats.org/drawingml/2006/wordprocessingDrawing" xmlns:w10="urn:schemas-microsoft-com:office:word" xmlns:w="http://schemas.openxmlformats.org/wordprocessingml/2006/main" xmlns:w14="http://schemas.microsoft.com/office/word/2010/wordml" xmlns:w15="http://schemas.microsoft.com/office/word/2012/wordml" xmlns:w16cid="http://schemas.microsoft.com/office/word/2016/wordml/cid" xmlns:w16se="http://schemas.microsoft.com/office/word/2015/wordml/symex" xmlns:wpg="http://schemas.microsoft.com/office/word/2010/wordprocessingGroup" xmlns:wpi="http://schemas.microsoft.com/office/word/2010/wordprocessingInk" xmlns:wne="http://schemas.microsoft.com/office/word/2006/wordml" xmlns:wps="http://schemas.microsoft.com/office/word/2010/wordprocessingShape" mc:Ignorable="w14 w15 w16se w16cid wp14">
   <w:p>
     <w:pPr>
-      <w:pStyle w:val="Pidipagina"/>
+      <w:pStyle w:val="Footer"/>
       <w:ind w:right="360"/>
     </w:pPr>
   </w:p>
@@ -255,13 +255,13 @@
 <w:hdr xmlns:wpc="http://schemas.microsoft.com/office/word/2010/wordprocessingCanvas" xmlns:cx="http://schemas.microsoft.com/office/drawing/2014/chartex" xmlns:cx1="http://schemas.microsoft.com/office/drawing/2015/9/8/chartex" xmlns:cx2="http://schemas.microsoft.com/office/drawing/2015/10/21/chartex" xmlns:cx3="http://schemas.microsoft.com/office/drawing/2016/5/9/chartex" xmlns:cx4="http://schemas.microsoft.com/office/drawing/2016/5/10/chartex" xmlns:cx5="http://schemas.microsoft.com/office/drawing/2016/5/11/chartex" xmlns:cx6="http://schemas.microsoft.com/office/drawing/2016/5/12/chartex" xmlns:cx7="http://schemas.microsoft.com/office/drawing/2016/5/13/chartex" xmlns:cx8="http://schemas.microsoft.com/office/drawing/2016/5/14/chartex" xmlns:mc="http://schemas.openxmlformats.org/markup-compatibility/2006" xmlns:aink="http://schemas.microsoft.com/office/drawing/2016/ink" xmlns:am3d="http://schemas.microsoft.com/office/drawing/2017/model3d" xmlns:o="urn:schemas-microsoft-com:office:office" xmlns:r="http://schemas.openxmlformats.org/officeDocument/2006/relationships" xmlns:m="http://schemas.openxmlformats.org/officeDocument/2006/math" xmlns:v="urn:schemas-microsoft-com:vml" xmlns:wp14="http://schemas.microsoft.com/office/word/2010/wordprocessingDrawing" xmlns:wp="http://schemas.openxmlformats.org/drawingml/2006/wordprocessingDrawing" xmlns:w10="urn:schemas-microsoft-com:office:word" xmlns:w="http://schemas.openxmlformats.org/wordprocessingml/2006/main" xmlns:w14="http://schemas.microsoft.com/office/word/2010/wordml" xmlns:w15="http://schemas.microsoft.com/office/word/2012/wordml" xmlns:w16cid="http://schemas.microsoft.com/office/word/2016/wordml/cid" xmlns:w16se="http://schemas.microsoft.com/office/word/2015/wordml/symex" xmlns:wpg="http://schemas.microsoft.com/office/word/2010/wordprocessingGroup" xmlns:wpi="http://schemas.microsoft.com/office/word/2010/wordprocessingInk" xmlns:wne="http://schemas.microsoft.com/office/word/2006/wordml" xmlns:wps="http://schemas.microsoft.com/office/word/2010/wordprocessingShape" mc:Ignorable="w14 w15 w16se w16cid wp14">
   <w:p>
     <w:pPr>
-      <w:pStyle w:val="Intestazione"/>
+      <w:pStyle w:val="Header"/>
     </w:pPr>
     <w:r>
       <w:rPr>
         <w:noProof/>
       </w:rPr>
-      <w:pict w14:anchorId="2FF936CF">
+      <w:pict w14:anchorId="5F41A3BB">
         <v:shapetype id="_x0000_t202" coordsize="21600,21600" o:spt="202" path="m,l,21600r21600,l21600,xe">
           <v:stroke joinstyle="miter"/>
           <v:path gradientshapeok="t" o:connecttype="rect"/>
@@ -297,7 +297,13 @@
                     <w:bCs/>
                     <w:noProof/>
                   </w:rPr>
-                  <w:t>Errore. Per applicare Heading 1 al testo da visualizzare in questo punto, utilizzare la scheda Home.</w:t>
+                  <w:t>Media</w:t>
+                </w:r>
+                <w:r>
+                  <w:rPr>
+                    <w:noProof/>
+                  </w:rPr>
+                  <w:t xml:space="preserve"> List</w:t>
                 </w:r>
                 <w:r>
                   <w:rPr>
@@ -316,7 +322,7 @@
       <w:rPr>
         <w:noProof/>
       </w:rPr>
-      <w:pict w14:anchorId="06B85E9F">
+      <w:pict w14:anchorId="74332A67">
         <v:shape id="Text Box 219" o:spid="_x0000_s2049" type="#_x0000_t202" style="position:absolute;left:0;text-align:left;margin-left:0;margin-top:28.5pt;width:56.7pt;height:13.8pt;z-index:1;visibility:visible;mso-wrap-style:square;mso-width-percent:1000;mso-height-percent:0;mso-left-percent:-10001;mso-top-percent:-10001;mso-wrap-distance-left:9pt;mso-wrap-distance-top:0;mso-wrap-distance-right:9pt;mso-wrap-distance-bottom:0;mso-position-horizontal:absolute;mso-position-horizontal-relative:page;mso-position-vertical:absolute;mso-position-vertical-relative:page;mso-width-percent:1000;mso-height-percent:0;mso-left-percent:-10001;mso-top-percent:-10001;mso-width-relative:left-margin-area;mso-height-relative:page;v-text-anchor:middle" o:allowincell="f" fillcolor="#f79e10" stroked="f">
           <v:textbox style="mso-fit-shape-to-text:t" inset=",0,,0">
             <w:txbxContent>
@@ -1330,7 +1336,7 @@
     <w:lvl w:ilvl="0">
       <w:start w:val="1"/>
       <w:numFmt w:val="decimal"/>
-      <w:pStyle w:val="Titolo1"/>
+      <w:pStyle w:val="Heading1"/>
       <w:lvlText w:val="%1"/>
       <w:lvlJc w:val="left"/>
       <w:pPr>
@@ -1340,7 +1346,7 @@
     <w:lvl w:ilvl="1">
       <w:start w:val="1"/>
       <w:numFmt w:val="decimal"/>
-      <w:pStyle w:val="Titolo2"/>
+      <w:pStyle w:val="Heading2"/>
       <w:lvlText w:val="%1.%2"/>
       <w:lvlJc w:val="left"/>
       <w:pPr>
@@ -1350,7 +1356,7 @@
     <w:lvl w:ilvl="2">
       <w:start w:val="1"/>
       <w:numFmt w:val="decimal"/>
-      <w:pStyle w:val="Titolo3"/>
+      <w:pStyle w:val="Heading3"/>
       <w:lvlText w:val="%1.%2.%3"/>
       <w:lvlJc w:val="left"/>
       <w:pPr>
@@ -1360,7 +1366,7 @@
     <w:lvl w:ilvl="3">
       <w:start w:val="1"/>
       <w:numFmt w:val="decimal"/>
-      <w:pStyle w:val="Titolo4"/>
+      <w:pStyle w:val="Heading4"/>
       <w:lvlText w:val="%1.%2.%3.%4"/>
       <w:lvlJc w:val="left"/>
       <w:pPr>
@@ -1370,7 +1376,7 @@
     <w:lvl w:ilvl="4">
       <w:start w:val="1"/>
       <w:numFmt w:val="decimal"/>
-      <w:pStyle w:val="Titolo5"/>
+      <w:pStyle w:val="Heading5"/>
       <w:lvlText w:val="%1.%2.%3.%4.%5"/>
       <w:lvlJc w:val="left"/>
       <w:pPr>
@@ -1380,7 +1386,7 @@
     <w:lvl w:ilvl="5">
       <w:start w:val="1"/>
       <w:numFmt w:val="decimal"/>
-      <w:pStyle w:val="Titolo6"/>
+      <w:pStyle w:val="Heading6"/>
       <w:lvlText w:val="%1.%2.%3.%4.%5.%6"/>
       <w:lvlJc w:val="left"/>
       <w:pPr>
@@ -1390,7 +1396,7 @@
     <w:lvl w:ilvl="6">
       <w:start w:val="1"/>
       <w:numFmt w:val="decimal"/>
-      <w:pStyle w:val="Titolo7"/>
+      <w:pStyle w:val="Heading7"/>
       <w:lvlText w:val="%1.%2.%3.%4.%5.%6.%7"/>
       <w:lvlJc w:val="left"/>
       <w:pPr>
@@ -1400,7 +1406,7 @@
     <w:lvl w:ilvl="7">
       <w:start w:val="1"/>
       <w:numFmt w:val="decimal"/>
-      <w:pStyle w:val="Titolo8"/>
+      <w:pStyle w:val="Heading8"/>
       <w:lvlText w:val="%1.%2.%3.%4.%5.%6.%7.%8"/>
       <w:lvlJc w:val="left"/>
       <w:pPr>
@@ -1410,7 +1416,7 @@
     <w:lvl w:ilvl="8">
       <w:start w:val="1"/>
       <w:numFmt w:val="decimal"/>
-      <w:pStyle w:val="Titolo9"/>
+      <w:pStyle w:val="Heading9"/>
       <w:lvlText w:val="%1.%2.%3.%4.%5.%6.%7.%8.%9"/>
       <w:lvlJc w:val="left"/>
       <w:pPr>
@@ -4294,7 +4300,7 @@
     </w:rPrDefault>
     <w:pPrDefault/>
   </w:docDefaults>
-  <w:latentStyles w:defLockedState="0" w:defUIPriority="0" w:defSemiHidden="0" w:defUnhideWhenUsed="0" w:defQFormat="0" w:count="375">
+  <w:latentStyles w:defLockedState="0" w:defUIPriority="0" w:defSemiHidden="0" w:defUnhideWhenUsed="0" w:defQFormat="0" w:count="376">
     <w:lsdException w:name="Normal" w:qFormat="1"/>
     <w:lsdException w:name="heading 1" w:qFormat="1"/>
     <w:lsdException w:name="heading 2" w:qFormat="1"/>
@@ -4311,7 +4317,6 @@
     <w:lsdException w:name="Strong" w:qFormat="1"/>
     <w:lsdException w:name="Emphasis" w:qFormat="1"/>
     <w:lsdException w:name="HTML Variable" w:semiHidden="1" w:unhideWhenUsed="1"/>
-    <w:lsdException w:name="Normal Table" w:semiHidden="1" w:unhideWhenUsed="1"/>
     <w:lsdException w:name="Outline List 3" w:semiHidden="1" w:unhideWhenUsed="1"/>
     <w:lsdException w:name="Table Simple 1" w:semiHidden="1" w:unhideWhenUsed="1"/>
     <w:lsdException w:name="Table Simple 2" w:semiHidden="1" w:unhideWhenUsed="1"/>
@@ -4354,9 +4359,7 @@
     <w:lsdException w:name="Table Subtle 2" w:semiHidden="1" w:unhideWhenUsed="1"/>
     <w:lsdException w:name="Table Web 1" w:semiHidden="1" w:unhideWhenUsed="1"/>
     <w:lsdException w:name="Table Web 2" w:semiHidden="1" w:unhideWhenUsed="1"/>
-    <w:lsdException w:name="Table Web 3" w:semiHidden="1" w:unhideWhenUsed="1"/>
     <w:lsdException w:name="Balloon Text" w:semiHidden="1" w:unhideWhenUsed="1"/>
-    <w:lsdException w:name="Table Theme" w:semiHidden="1" w:unhideWhenUsed="1"/>
     <w:lsdException w:name="Placeholder Text" w:semiHidden="1" w:uiPriority="99"/>
     <w:lsdException w:name="No Spacing" w:uiPriority="1" w:qFormat="1"/>
     <w:lsdException w:name="Light Shading" w:uiPriority="60"/>
@@ -4576,8 +4579,9 @@
     <w:lsdException w:name="Smart Hyperlink" w:semiHidden="1" w:uiPriority="99" w:unhideWhenUsed="1"/>
     <w:lsdException w:name="Hashtag" w:semiHidden="1" w:uiPriority="99" w:unhideWhenUsed="1"/>
     <w:lsdException w:name="Unresolved Mention" w:semiHidden="1" w:uiPriority="99" w:unhideWhenUsed="1"/>
+    <w:lsdException w:name="Smart Link" w:semiHidden="1" w:uiPriority="99" w:unhideWhenUsed="1"/>
   </w:latentStyles>
-  <w:style w:type="paragraph" w:default="1" w:styleId="Normale">
+  <w:style w:type="paragraph" w:default="1" w:styleId="Normal">
     <w:name w:val="Normal"/>
     <w:qFormat/>
     <w:rsid w:val="00D005B9"/>
@@ -4590,11 +4594,11 @@
       <w:szCs w:val="24"/>
     </w:rPr>
   </w:style>
-  <w:style w:type="paragraph" w:styleId="Titolo1">
+  <w:style w:type="paragraph" w:styleId="Heading1">
     <w:name w:val="heading 1"/>
-    <w:basedOn w:val="Normale"/>
-    <w:next w:val="Normale"/>
-    <w:link w:val="Titolo1Carattere"/>
+    <w:basedOn w:val="Normal"/>
+    <w:next w:val="Normal"/>
+    <w:link w:val="Heading1Char"/>
     <w:qFormat/>
     <w:rsid w:val="00003EE6"/>
     <w:pPr>
@@ -4614,11 +4618,11 @@
       <w:szCs w:val="32"/>
     </w:rPr>
   </w:style>
-  <w:style w:type="paragraph" w:styleId="Titolo2">
+  <w:style w:type="paragraph" w:styleId="Heading2">
     <w:name w:val="heading 2"/>
-    <w:basedOn w:val="Normale"/>
-    <w:next w:val="Normale"/>
-    <w:link w:val="Titolo2Carattere"/>
+    <w:basedOn w:val="Normal"/>
+    <w:next w:val="Normal"/>
+    <w:link w:val="Heading2Char"/>
     <w:qFormat/>
     <w:rsid w:val="00003EE6"/>
     <w:pPr>
@@ -4640,11 +4644,11 @@
       <w:szCs w:val="28"/>
     </w:rPr>
   </w:style>
-  <w:style w:type="paragraph" w:styleId="Titolo3">
+  <w:style w:type="paragraph" w:styleId="Heading3">
     <w:name w:val="heading 3"/>
-    <w:basedOn w:val="Normale"/>
-    <w:next w:val="Normale"/>
-    <w:link w:val="Titolo3Carattere"/>
+    <w:basedOn w:val="Normal"/>
+    <w:next w:val="Normal"/>
+    <w:link w:val="Heading3Char"/>
     <w:qFormat/>
     <w:rsid w:val="00003EE6"/>
     <w:pPr>
@@ -4664,11 +4668,11 @@
       <w:szCs w:val="26"/>
     </w:rPr>
   </w:style>
-  <w:style w:type="paragraph" w:styleId="Titolo4">
+  <w:style w:type="paragraph" w:styleId="Heading4">
     <w:name w:val="heading 4"/>
-    <w:basedOn w:val="Normale"/>
-    <w:next w:val="Normale"/>
-    <w:link w:val="Titolo4Carattere"/>
+    <w:basedOn w:val="Normal"/>
+    <w:next w:val="Normal"/>
+    <w:link w:val="Heading4Char"/>
     <w:uiPriority w:val="9"/>
     <w:unhideWhenUsed/>
     <w:qFormat/>
@@ -4692,11 +4696,11 @@
       <w:szCs w:val="22"/>
     </w:rPr>
   </w:style>
-  <w:style w:type="paragraph" w:styleId="Titolo5">
+  <w:style w:type="paragraph" w:styleId="Heading5">
     <w:name w:val="heading 5"/>
-    <w:basedOn w:val="Normale"/>
-    <w:next w:val="Normale"/>
-    <w:link w:val="Titolo5Carattere"/>
+    <w:basedOn w:val="Normal"/>
+    <w:next w:val="Normal"/>
+    <w:link w:val="Heading5Char"/>
     <w:uiPriority w:val="9"/>
     <w:unhideWhenUsed/>
     <w:qFormat/>
@@ -4718,11 +4722,11 @@
       <w:szCs w:val="22"/>
     </w:rPr>
   </w:style>
-  <w:style w:type="paragraph" w:styleId="Titolo6">
+  <w:style w:type="paragraph" w:styleId="Heading6">
     <w:name w:val="heading 6"/>
-    <w:basedOn w:val="Normale"/>
-    <w:next w:val="Normale"/>
-    <w:link w:val="Titolo6Carattere"/>
+    <w:basedOn w:val="Normal"/>
+    <w:next w:val="Normal"/>
+    <w:link w:val="Heading6Char"/>
     <w:uiPriority w:val="9"/>
     <w:unhideWhenUsed/>
     <w:qFormat/>
@@ -4744,11 +4748,11 @@
       <w:szCs w:val="22"/>
     </w:rPr>
   </w:style>
-  <w:style w:type="paragraph" w:styleId="Titolo7">
+  <w:style w:type="paragraph" w:styleId="Heading7">
     <w:name w:val="heading 7"/>
-    <w:basedOn w:val="Normale"/>
-    <w:next w:val="Normale"/>
-    <w:link w:val="Titolo7Carattere"/>
+    <w:basedOn w:val="Normal"/>
+    <w:next w:val="Normal"/>
+    <w:link w:val="Heading7Char"/>
     <w:semiHidden/>
     <w:unhideWhenUsed/>
     <w:qFormat/>
@@ -4762,11 +4766,11 @@
       <w:outlineLvl w:val="6"/>
     </w:pPr>
   </w:style>
-  <w:style w:type="paragraph" w:styleId="Titolo8">
+  <w:style w:type="paragraph" w:styleId="Heading8">
     <w:name w:val="heading 8"/>
-    <w:basedOn w:val="Normale"/>
-    <w:next w:val="Normale"/>
-    <w:link w:val="Titolo8Carattere"/>
+    <w:basedOn w:val="Normal"/>
+    <w:next w:val="Normal"/>
+    <w:link w:val="Heading8Char"/>
     <w:semiHidden/>
     <w:unhideWhenUsed/>
     <w:qFormat/>
@@ -4784,11 +4788,11 @@
       <w:iCs/>
     </w:rPr>
   </w:style>
-  <w:style w:type="paragraph" w:styleId="Titolo9">
+  <w:style w:type="paragraph" w:styleId="Heading9">
     <w:name w:val="heading 9"/>
-    <w:basedOn w:val="Normale"/>
-    <w:next w:val="Normale"/>
-    <w:link w:val="Titolo9Carattere"/>
+    <w:basedOn w:val="Normal"/>
+    <w:next w:val="Normal"/>
+    <w:link w:val="Heading9Char"/>
     <w:semiHidden/>
     <w:unhideWhenUsed/>
     <w:qFormat/>
@@ -4807,13 +4811,13 @@
       <w:szCs w:val="22"/>
     </w:rPr>
   </w:style>
-  <w:style w:type="character" w:default="1" w:styleId="Carpredefinitoparagrafo">
+  <w:style w:type="character" w:default="1" w:styleId="DefaultParagraphFont">
     <w:name w:val="Default Paragraph Font"/>
     <w:uiPriority w:val="1"/>
     <w:semiHidden/>
     <w:unhideWhenUsed/>
   </w:style>
-  <w:style w:type="table" w:default="1" w:styleId="Tabellanormale">
+  <w:style w:type="table" w:default="1" w:styleId="TableNormal">
     <w:name w:val="Normal Table"/>
     <w:uiPriority w:val="99"/>
     <w:semiHidden/>
@@ -4828,16 +4832,16 @@
       </w:tblCellMar>
     </w:tblPr>
   </w:style>
-  <w:style w:type="numbering" w:default="1" w:styleId="Nessunelenco">
+  <w:style w:type="numbering" w:default="1" w:styleId="NoList">
     <w:name w:val="No List"/>
     <w:uiPriority w:val="99"/>
     <w:semiHidden/>
     <w:unhideWhenUsed/>
   </w:style>
-  <w:style w:type="paragraph" w:styleId="Pidipagina">
+  <w:style w:type="paragraph" w:styleId="Footer">
     <w:name w:val="footer"/>
-    <w:basedOn w:val="Normale"/>
-    <w:link w:val="PidipaginaCarattere"/>
+    <w:basedOn w:val="Normal"/>
+    <w:link w:val="FooterChar"/>
     <w:rsid w:val="00943455"/>
     <w:pPr>
       <w:tabs>
@@ -4846,14 +4850,14 @@
       </w:tabs>
     </w:pPr>
   </w:style>
-  <w:style w:type="character" w:styleId="Numeropagina">
+  <w:style w:type="character" w:styleId="PageNumber">
     <w:name w:val="page number"/>
-    <w:basedOn w:val="Carpredefinitoparagrafo"/>
+    <w:basedOn w:val="DefaultParagraphFont"/>
     <w:rsid w:val="00943455"/>
   </w:style>
-  <w:style w:type="paragraph" w:customStyle="1" w:styleId="Titolo20">
+  <w:style w:type="paragraph" w:customStyle="1" w:styleId="Titolo2">
     <w:name w:val="Titolo2"/>
-    <w:basedOn w:val="Normale"/>
+    <w:basedOn w:val="Normal"/>
     <w:rsid w:val="00743062"/>
     <w:pPr>
       <w:widowControl w:val="0"/>
@@ -4869,10 +4873,10 @@
       <w:lang w:val="en-US"/>
     </w:rPr>
   </w:style>
-  <w:style w:type="paragraph" w:styleId="Intestazione">
+  <w:style w:type="paragraph" w:styleId="Header">
     <w:name w:val="header"/>
-    <w:basedOn w:val="Normale"/>
-    <w:link w:val="IntestazioneCarattere"/>
+    <w:basedOn w:val="Normal"/>
+    <w:link w:val="HeaderChar"/>
     <w:rsid w:val="00204CF7"/>
     <w:pPr>
       <w:tabs>
@@ -4881,9 +4885,9 @@
       </w:tabs>
     </w:pPr>
   </w:style>
-  <w:style w:type="table" w:styleId="Grigliatabella">
+  <w:style w:type="table" w:styleId="TableGrid">
     <w:name w:val="Table Grid"/>
-    <w:basedOn w:val="Tabellanormale"/>
+    <w:basedOn w:val="TableNormal"/>
     <w:rsid w:val="007B71A7"/>
     <w:tblPr>
       <w:tblBorders>
@@ -4896,10 +4900,10 @@
       </w:tblBorders>
     </w:tblPr>
   </w:style>
-  <w:style w:type="paragraph" w:styleId="Testofumetto">
+  <w:style w:type="paragraph" w:styleId="BalloonText">
     <w:name w:val="Balloon Text"/>
-    <w:basedOn w:val="Normale"/>
-    <w:link w:val="TestofumettoCarattere"/>
+    <w:basedOn w:val="Normal"/>
+    <w:link w:val="BalloonTextChar"/>
     <w:rsid w:val="00C4236E"/>
     <w:rPr>
       <w:rFonts w:ascii="Segoe UI" w:hAnsi="Segoe UI" w:cs="Segoe UI"/>
@@ -4907,9 +4911,9 @@
       <w:szCs w:val="18"/>
     </w:rPr>
   </w:style>
-  <w:style w:type="character" w:customStyle="1" w:styleId="TestofumettoCarattere">
-    <w:name w:val="Testo fumetto Carattere"/>
-    <w:link w:val="Testofumetto"/>
+  <w:style w:type="character" w:customStyle="1" w:styleId="BalloonTextChar">
+    <w:name w:val="Balloon Text Char"/>
+    <w:link w:val="BalloonText"/>
     <w:rsid w:val="00C4236E"/>
     <w:rPr>
       <w:rFonts w:ascii="Segoe UI" w:hAnsi="Segoe UI" w:cs="Segoe UI"/>
@@ -4917,7 +4921,7 @@
       <w:szCs w:val="18"/>
     </w:rPr>
   </w:style>
-  <w:style w:type="character" w:styleId="Collegamentoipertestuale">
+  <w:style w:type="character" w:styleId="Hyperlink">
     <w:name w:val="Hyperlink"/>
     <w:rsid w:val="00B347C9"/>
     <w:rPr>
@@ -4925,7 +4929,7 @@
       <w:u w:val="single"/>
     </w:rPr>
   </w:style>
-  <w:style w:type="character" w:styleId="Menzionenonrisolta">
+  <w:style w:type="character" w:styleId="UnresolvedMention">
     <w:name w:val="Unresolved Mention"/>
     <w:uiPriority w:val="99"/>
     <w:semiHidden/>
@@ -4936,9 +4940,9 @@
       <w:shd w:val="clear" w:color="auto" w:fill="E1DFDD"/>
     </w:rPr>
   </w:style>
-  <w:style w:type="character" w:customStyle="1" w:styleId="Titolo3Carattere">
-    <w:name w:val="Titolo 3 Carattere"/>
-    <w:link w:val="Titolo3"/>
+  <w:style w:type="character" w:customStyle="1" w:styleId="Heading3Char">
+    <w:name w:val="Heading 3 Char"/>
+    <w:link w:val="Heading3"/>
     <w:rsid w:val="00003EE6"/>
     <w:rPr>
       <w:rFonts w:cs="Arial"/>
@@ -5014,9 +5018,9 @@
       <w:szCs w:val="26"/>
     </w:rPr>
   </w:style>
-  <w:style w:type="character" w:customStyle="1" w:styleId="Titolo1Carattere">
-    <w:name w:val="Titolo 1 Carattere"/>
-    <w:link w:val="Titolo1"/>
+  <w:style w:type="character" w:customStyle="1" w:styleId="Heading1Char">
+    <w:name w:val="Heading 1 Char"/>
+    <w:link w:val="Heading1"/>
     <w:rsid w:val="00003EE6"/>
     <w:rPr>
       <w:rFonts w:cs="Arial"/>
@@ -5027,9 +5031,9 @@
       <w:szCs w:val="32"/>
     </w:rPr>
   </w:style>
-  <w:style w:type="paragraph" w:styleId="Nessunaspaziatura">
+  <w:style w:type="paragraph" w:styleId="NoSpacing">
     <w:name w:val="No Spacing"/>
-    <w:link w:val="NessunaspaziaturaCarattere"/>
+    <w:link w:val="NoSpacingChar"/>
     <w:uiPriority w:val="1"/>
     <w:qFormat/>
     <w:rsid w:val="00DD4DD8"/>
@@ -5040,9 +5044,9 @@
       <w:lang w:val="en-US" w:eastAsia="en-US"/>
     </w:rPr>
   </w:style>
-  <w:style w:type="character" w:customStyle="1" w:styleId="NessunaspaziaturaCarattere">
-    <w:name w:val="Nessuna spaziatura Carattere"/>
-    <w:link w:val="Nessunaspaziatura"/>
+  <w:style w:type="character" w:customStyle="1" w:styleId="NoSpacingChar">
+    <w:name w:val="No Spacing Char"/>
+    <w:link w:val="NoSpacing"/>
     <w:uiPriority w:val="1"/>
     <w:rsid w:val="00DD4DD8"/>
     <w:rPr>
@@ -5052,9 +5056,9 @@
       <w:lang w:val="en-US" w:eastAsia="en-US"/>
     </w:rPr>
   </w:style>
-  <w:style w:type="character" w:customStyle="1" w:styleId="Titolo4Carattere">
-    <w:name w:val="Titolo 4 Carattere"/>
-    <w:link w:val="Titolo4"/>
+  <w:style w:type="character" w:customStyle="1" w:styleId="Heading4Char">
+    <w:name w:val="Heading 4 Char"/>
+    <w:link w:val="Heading4"/>
     <w:uiPriority w:val="9"/>
     <w:rsid w:val="00751A5D"/>
     <w:rPr>
@@ -5065,9 +5069,9 @@
       <w:szCs w:val="22"/>
     </w:rPr>
   </w:style>
-  <w:style w:type="character" w:customStyle="1" w:styleId="Titolo5Carattere">
-    <w:name w:val="Titolo 5 Carattere"/>
-    <w:link w:val="Titolo5"/>
+  <w:style w:type="character" w:customStyle="1" w:styleId="Heading5Char">
+    <w:name w:val="Heading 5 Char"/>
+    <w:link w:val="Heading5"/>
     <w:uiPriority w:val="9"/>
     <w:rsid w:val="00751A5D"/>
     <w:rPr>
@@ -5076,9 +5080,9 @@
       <w:szCs w:val="22"/>
     </w:rPr>
   </w:style>
-  <w:style w:type="paragraph" w:styleId="Paragrafoelenco">
+  <w:style w:type="paragraph" w:styleId="ListParagraph">
     <w:name w:val="List Paragraph"/>
-    <w:basedOn w:val="Normale"/>
+    <w:basedOn w:val="Normal"/>
     <w:uiPriority w:val="34"/>
     <w:qFormat/>
     <w:rsid w:val="00317B4E"/>
@@ -5093,9 +5097,9 @@
       <w:szCs w:val="22"/>
     </w:rPr>
   </w:style>
-  <w:style w:type="table" w:styleId="Tabellagriglia4-colore3">
+  <w:style w:type="table" w:styleId="GridTable4-Accent3">
     <w:name w:val="Grid Table 4 Accent 3"/>
-    <w:basedOn w:val="Tabellanormale"/>
+    <w:basedOn w:val="TableNormal"/>
     <w:uiPriority w:val="49"/>
     <w:rsid w:val="00317B4E"/>
     <w:rPr>
@@ -5171,9 +5175,9 @@
       </w:tcPr>
     </w:tblStylePr>
   </w:style>
-  <w:style w:type="character" w:customStyle="1" w:styleId="Titolo6Carattere">
-    <w:name w:val="Titolo 6 Carattere"/>
-    <w:link w:val="Titolo6"/>
+  <w:style w:type="character" w:customStyle="1" w:styleId="Heading6Char">
+    <w:name w:val="Heading 6 Char"/>
+    <w:link w:val="Heading6"/>
     <w:uiPriority w:val="9"/>
     <w:rsid w:val="00751A5D"/>
     <w:rPr>
@@ -5182,11 +5186,11 @@
       <w:szCs w:val="22"/>
     </w:rPr>
   </w:style>
-  <w:style w:type="paragraph" w:styleId="Titolo">
+  <w:style w:type="paragraph" w:styleId="Title">
     <w:name w:val="Title"/>
-    <w:basedOn w:val="Normale"/>
-    <w:next w:val="Normale"/>
-    <w:link w:val="TitoloCarattere"/>
+    <w:basedOn w:val="Normal"/>
+    <w:next w:val="Normal"/>
+    <w:link w:val="TitleChar"/>
     <w:qFormat/>
     <w:rsid w:val="007F228D"/>
     <w:pPr>
@@ -5203,9 +5207,9 @@
       <w:szCs w:val="32"/>
     </w:rPr>
   </w:style>
-  <w:style w:type="character" w:customStyle="1" w:styleId="TitoloCarattere">
-    <w:name w:val="Titolo Carattere"/>
-    <w:link w:val="Titolo"/>
+  <w:style w:type="character" w:customStyle="1" w:styleId="TitleChar">
+    <w:name w:val="Title Char"/>
+    <w:link w:val="Title"/>
     <w:rsid w:val="007F228D"/>
     <w:rPr>
       <w:b/>
@@ -5216,9 +5220,9 @@
       <w:szCs w:val="32"/>
     </w:rPr>
   </w:style>
-  <w:style w:type="character" w:customStyle="1" w:styleId="Titolo7Carattere">
-    <w:name w:val="Titolo 7 Carattere"/>
-    <w:link w:val="Titolo7"/>
+  <w:style w:type="character" w:customStyle="1" w:styleId="Heading7Char">
+    <w:name w:val="Heading 7 Char"/>
+    <w:link w:val="Heading7"/>
     <w:semiHidden/>
     <w:rsid w:val="00173450"/>
     <w:rPr>
@@ -5227,9 +5231,9 @@
       <w:szCs w:val="24"/>
     </w:rPr>
   </w:style>
-  <w:style w:type="character" w:customStyle="1" w:styleId="Titolo8Carattere">
-    <w:name w:val="Titolo 8 Carattere"/>
-    <w:link w:val="Titolo8"/>
+  <w:style w:type="character" w:customStyle="1" w:styleId="Heading8Char">
+    <w:name w:val="Heading 8 Char"/>
+    <w:link w:val="Heading8"/>
     <w:semiHidden/>
     <w:rsid w:val="00173450"/>
     <w:rPr>
@@ -5240,9 +5244,9 @@
       <w:szCs w:val="24"/>
     </w:rPr>
   </w:style>
-  <w:style w:type="character" w:customStyle="1" w:styleId="Titolo9Carattere">
-    <w:name w:val="Titolo 9 Carattere"/>
-    <w:link w:val="Titolo9"/>
+  <w:style w:type="character" w:customStyle="1" w:styleId="Heading9Char">
+    <w:name w:val="Heading 9 Char"/>
+    <w:link w:val="Heading9"/>
     <w:semiHidden/>
     <w:rsid w:val="00173450"/>
     <w:rPr>
@@ -5251,9 +5255,9 @@
       <w:szCs w:val="22"/>
     </w:rPr>
   </w:style>
-  <w:style w:type="character" w:customStyle="1" w:styleId="Titolo2Carattere">
-    <w:name w:val="Titolo 2 Carattere"/>
-    <w:link w:val="Titolo2"/>
+  <w:style w:type="character" w:customStyle="1" w:styleId="Heading2Char">
+    <w:name w:val="Heading 2 Char"/>
+    <w:link w:val="Heading2"/>
     <w:rsid w:val="00EC2575"/>
     <w:rPr>
       <w:rFonts w:cs="Arial"/>
@@ -5265,7 +5269,7 @@
       <w:szCs w:val="28"/>
     </w:rPr>
   </w:style>
-  <w:style w:type="character" w:styleId="Enfasicorsivo">
+  <w:style w:type="character" w:styleId="Emphasis">
     <w:name w:val="Emphasis"/>
     <w:qFormat/>
     <w:rsid w:val="00D005B9"/>
@@ -5277,27 +5281,27 @@
       <w:sz w:val="24"/>
     </w:rPr>
   </w:style>
-  <w:style w:type="character" w:customStyle="1" w:styleId="PidipaginaCarattere">
-    <w:name w:val="Piè di pagina Carattere"/>
-    <w:link w:val="Pidipagina"/>
+  <w:style w:type="character" w:customStyle="1" w:styleId="FooterChar">
+    <w:name w:val="Footer Char"/>
+    <w:link w:val="Footer"/>
     <w:rsid w:val="0033218F"/>
     <w:rPr>
       <w:sz w:val="24"/>
       <w:szCs w:val="24"/>
     </w:rPr>
   </w:style>
-  <w:style w:type="character" w:customStyle="1" w:styleId="IntestazioneCarattere">
-    <w:name w:val="Intestazione Carattere"/>
-    <w:link w:val="Intestazione"/>
+  <w:style w:type="character" w:customStyle="1" w:styleId="HeaderChar">
+    <w:name w:val="Header Char"/>
+    <w:link w:val="Header"/>
     <w:rsid w:val="0033218F"/>
     <w:rPr>
       <w:sz w:val="24"/>
       <w:szCs w:val="24"/>
     </w:rPr>
   </w:style>
-  <w:style w:type="table" w:styleId="Grigliatabellachiara">
+  <w:style w:type="table" w:styleId="TableGridLight">
     <w:name w:val="Grid Table Light"/>
-    <w:basedOn w:val="Tabellanormale"/>
+    <w:basedOn w:val="TableNormal"/>
     <w:uiPriority w:val="40"/>
     <w:rsid w:val="00805ECC"/>
     <w:tblPr>
@@ -5311,9 +5315,9 @@
       </w:tblBorders>
     </w:tblPr>
   </w:style>
-  <w:style w:type="table" w:styleId="Tabellasemplice-1">
+  <w:style w:type="table" w:styleId="PlainTable1">
     <w:name w:val="Plain Table 1"/>
-    <w:basedOn w:val="Tabellanormale"/>
+    <w:basedOn w:val="TableNormal"/>
     <w:uiPriority w:val="41"/>
     <w:rsid w:val="00875DA7"/>
     <w:rPr>
@@ -5376,7 +5380,7 @@
       </w:tcPr>
     </w:tblStylePr>
   </w:style>
-  <w:style w:type="character" w:styleId="Enfasigrassetto">
+  <w:style w:type="character" w:styleId="Strong">
     <w:name w:val="Strong"/>
     <w:qFormat/>
     <w:rsid w:val="00D005B9"/>
@@ -5689,7 +5693,7 @@
 </file>
 
 <file path=customXml/itemProps1.xml><?xml version="1.0" encoding="utf-8"?>
-<ds:datastoreItem xmlns:ds="http://schemas.openxmlformats.org/officeDocument/2006/customXml" ds:itemID="{CBA6BE4C-6734-4932-94A0-1BB557ED119A}">
+<ds:datastoreItem xmlns:ds="http://schemas.openxmlformats.org/officeDocument/2006/customXml" ds:itemID="{C4B683B1-A533-417E-AEA4-C9F498AC1DE3}">
   <ds:schemaRefs>
     <ds:schemaRef ds:uri="http://schemas.openxmlformats.org/officeDocument/2006/bibliography"/>
   </ds:schemaRefs>

</xml_diff>

<commit_message>
aggiunta tavola dei contenuti
</commit_message>
<xml_diff>
--- a/Documentation/GDD/1 MASTER.docx
+++ b/Documentation/GDD/1 MASTER.docx
@@ -8,9 +8,8 @@
           <w:lang w:val="en-GB"/>
         </w:rPr>
         <w:sectPr>
-          <w:headerReference w:type="default" r:id="rId6"/>
-          <w:footerReference w:type="even" r:id="rId7"/>
-          <w:footerReference w:type="default" r:id="rId8"/>
+          <w:footerReference w:type="even" r:id="rId6"/>
+          <w:footerReference w:type="default" r:id="rId7"/>
           <w:type w:val="continuous"/>
           <w:pgSz w:w="11906" w:h="16838"/>
           <w:pgMar w:top="567" w:right="567" w:bottom="567" w:left="567" w:header="0" w:footer="0" w:gutter="0"/>
@@ -18,7 +17,7 @@
           <w:docGrid w:linePitch="360"/>
         </w:sectPr>
       </w:pPr>
-      <w:subDoc r:id="rId9"/>
+      <w:subDoc r:id="rId8"/>
       <w:r>
         <w:rPr>
           <w:lang w:val="en-GB"/>
@@ -40,7 +39,7 @@
           <w:docGrid w:linePitch="360"/>
         </w:sectPr>
       </w:pPr>
-      <w:subDoc r:id="rId10"/>
+      <w:subDoc r:id="rId9"/>
       <w:r>
         <w:rPr>
           <w:lang w:val="en-GB"/>
@@ -61,7 +60,7 @@
           <w:docGrid w:linePitch="360"/>
         </w:sectPr>
       </w:pPr>
-      <w:subDoc r:id="rId11"/>
+      <w:subDoc r:id="rId10"/>
       <w:r>
         <w:rPr>
           <w:lang w:val="en-GB"/>
@@ -82,7 +81,7 @@
           <w:docGrid w:linePitch="360"/>
         </w:sectPr>
       </w:pPr>
-      <w:subDoc r:id="rId12"/>
+      <w:subDoc r:id="rId11"/>
       <w:r>
         <w:rPr>
           <w:lang w:val="en-GB"/>
@@ -103,7 +102,7 @@
           <w:docGrid w:linePitch="360"/>
         </w:sectPr>
       </w:pPr>
-      <w:subDoc r:id="rId13"/>
+      <w:subDoc r:id="rId12"/>
       <w:r>
         <w:rPr>
           <w:lang w:val="en-GB"/>
@@ -115,7 +114,7 @@
       <w:pPr>
         <w:pStyle w:val="Heading4"/>
       </w:pPr>
-      <w:subDoc r:id="rId14"/>
+      <w:subDoc r:id="rId13"/>
       <w:r>
         <w:t>Goliath</w:t>
       </w:r>
@@ -148,7 +147,16 @@
               <w:jc w:val="center"/>
             </w:pPr>
             <w:r>
-              <w:pict w14:anchorId="693D526D">
+              <w:fldChar w:fldCharType="begin"/>
+            </w:r>
+            <w:r>
+              <w:instrText xml:space="preserve"> INCLUDEPICTURE  "C:\\Users\\mikym\\Documents\\UniMi\\2S\\OGD\\Lama - OGDAIVG\\Resources\\Characters\\NPC\\golem robot.png" \* MERGEFORMATINET </w:instrText>
+            </w:r>
+            <w:r>
+              <w:fldChar w:fldCharType="separate"/>
+            </w:r>
+            <w:r>
+              <w:pict w14:anchorId="469E6926">
                 <v:shapetype id="_x0000_t75" coordsize="21600,21600" o:spt="75" o:preferrelative="t" path="m@4@5l@4@11@9@11@9@5xe" filled="f" stroked="f">
                   <v:stroke joinstyle="miter"/>
                   <v:formulas>
@@ -168,10 +176,13 @@
                   <v:path o:extrusionok="f" gradientshapeok="t" o:connecttype="rect"/>
                   <o:lock v:ext="edit" aspectratio="t"/>
                 </v:shapetype>
-                <v:shape id="_x0000_i1031" type="#_x0000_t75" style="width:111.75pt;height:141.75pt">
-                  <v:imagedata r:id="rId15" r:href="rId16"/>
+                <v:shape id="_x0000_i1025" type="#_x0000_t75" style="width:111.75pt;height:141.75pt">
+                  <v:imagedata r:id="rId14" r:href="rId15"/>
                 </v:shape>
               </w:pict>
+            </w:r>
+            <w:r>
+              <w:fldChar w:fldCharType="end"/>
             </w:r>
           </w:p>
         </w:tc>
@@ -190,19 +201,7 @@
               <w:rPr>
                 <w:lang w:val="en-US"/>
               </w:rPr>
-              <w:t xml:space="preserve">The </w:t>
-            </w:r>
-            <w:r>
-              <w:rPr>
-                <w:lang w:val="en-US"/>
-              </w:rPr>
-              <w:t>goliath</w:t>
-            </w:r>
-            <w:r>
-              <w:rPr>
-                <w:lang w:val="en-US"/>
-              </w:rPr>
-              <w:t xml:space="preserve"> is 4 meters high, it is very slow, but it has devastating power.</w:t>
+              <w:t>The goliath is 4 meters high, it is very slow, but it has devastating power.</w:t>
             </w:r>
           </w:p>
         </w:tc>
@@ -215,7 +214,13 @@
         </w:rPr>
       </w:pPr>
     </w:p>
-    <w:p/>
+    <w:p>
+      <w:pPr>
+        <w:rPr>
+          <w:lang w:val="en-US"/>
+        </w:rPr>
+      </w:pPr>
+    </w:p>
     <w:p>
       <w:pPr>
         <w:rPr>
@@ -249,7 +254,7 @@
           <w:docGrid w:linePitch="360"/>
         </w:sectPr>
       </w:pPr>
-      <w:subDoc r:id="rId17"/>
+      <w:subDoc r:id="rId16"/>
       <w:r>
         <w:rPr>
           <w:lang w:val="en-GB"/>
@@ -258,8 +263,16 @@
       </w:r>
     </w:p>
     <w:p>
-      <w:subDoc r:id="rId18"/>
+      <w:pPr>
+        <w:rPr>
+          <w:lang w:val="en-US"/>
+        </w:rPr>
+      </w:pPr>
+      <w:subDoc r:id="rId17"/>
       <w:r>
+        <w:rPr>
+          <w:lang w:val="en-US"/>
+        </w:rPr>
         <w:t>If the game requires the creation of a world, describe here in detail all its aspects: overview, key locations, travel, mapping, scale, physical objects, weather conditions, day &amp; night, time, physics, society/culture, etc.</w:t>
       </w:r>
     </w:p>
@@ -286,11 +299,11 @@
           <w:lang w:val="en-GB"/>
         </w:rPr>
       </w:pPr>
-      <w:subDoc r:id="rId19"/>
+      <w:subDoc r:id="rId18"/>
     </w:p>
     <w:sectPr>
       <w:pgSz w:w="11906" w:h="16838"/>
-      <w:pgMar w:top="567" w:right="567" w:bottom="567" w:left="567" w:header="0" w:footer="0" w:gutter="0"/>
+      <w:pgMar w:top="1417" w:right="1134" w:bottom="1134" w:left="1134" w:header="708" w:footer="708" w:gutter="0"/>
       <w:cols w:space="708"/>
       <w:docGrid w:linePitch="360"/>
     </w:sectPr>
@@ -367,14 +380,27 @@
           <w:pPr>
             <w:pStyle w:val="titolofooter"/>
           </w:pPr>
-          <w:fldSimple w:instr=" STYLEREF  &quot;Heading 1&quot;  \* MERGEFORMAT ">
-            <w:r>
-              <w:rPr>
-                <w:noProof/>
-              </w:rPr>
-              <w:t>Story</w:t>
-            </w:r>
-          </w:fldSimple>
+          <w:r>
+            <w:fldChar w:fldCharType="begin"/>
+          </w:r>
+          <w:r>
+            <w:instrText xml:space="preserve"> STYLEREF  "Heading 1"  \* MERGEFORMAT </w:instrText>
+          </w:r>
+          <w:r>
+            <w:fldChar w:fldCharType="separate"/>
+          </w:r>
+          <w:r>
+            <w:rPr>
+              <w:noProof/>
+            </w:rPr>
+            <w:t>Table of contents</w:t>
+          </w:r>
+          <w:r>
+            <w:rPr>
+              <w:noProof/>
+            </w:rPr>
+            <w:fldChar w:fldCharType="end"/>
+          </w:r>
         </w:p>
       </w:tc>
       <w:tc>
@@ -433,16 +459,6 @@
     </w:pPr>
   </w:p>
 </w:ftr>
-</file>
-
-<file path=word/header1.xml><?xml version="1.0" encoding="utf-8"?>
-<w:hdr xmlns:wpc="http://schemas.microsoft.com/office/word/2010/wordprocessingCanvas" xmlns:cx="http://schemas.microsoft.com/office/drawing/2014/chartex" xmlns:cx1="http://schemas.microsoft.com/office/drawing/2015/9/8/chartex" xmlns:cx2="http://schemas.microsoft.com/office/drawing/2015/10/21/chartex" xmlns:cx3="http://schemas.microsoft.com/office/drawing/2016/5/9/chartex" xmlns:cx4="http://schemas.microsoft.com/office/drawing/2016/5/10/chartex" xmlns:cx5="http://schemas.microsoft.com/office/drawing/2016/5/11/chartex" xmlns:cx6="http://schemas.microsoft.com/office/drawing/2016/5/12/chartex" xmlns:cx7="http://schemas.microsoft.com/office/drawing/2016/5/13/chartex" xmlns:cx8="http://schemas.microsoft.com/office/drawing/2016/5/14/chartex" xmlns:mc="http://schemas.openxmlformats.org/markup-compatibility/2006" xmlns:aink="http://schemas.microsoft.com/office/drawing/2016/ink" xmlns:am3d="http://schemas.microsoft.com/office/drawing/2017/model3d" xmlns:o="urn:schemas-microsoft-com:office:office" xmlns:r="http://schemas.openxmlformats.org/officeDocument/2006/relationships" xmlns:m="http://schemas.openxmlformats.org/officeDocument/2006/math" xmlns:v="urn:schemas-microsoft-com:vml" xmlns:wp14="http://schemas.microsoft.com/office/word/2010/wordprocessingDrawing" xmlns:wp="http://schemas.openxmlformats.org/drawingml/2006/wordprocessingDrawing" xmlns:w10="urn:schemas-microsoft-com:office:word" xmlns:w="http://schemas.openxmlformats.org/wordprocessingml/2006/main" xmlns:w14="http://schemas.microsoft.com/office/word/2010/wordml" xmlns:w15="http://schemas.microsoft.com/office/word/2012/wordml" xmlns:w16cid="http://schemas.microsoft.com/office/word/2016/wordml/cid" xmlns:w16se="http://schemas.microsoft.com/office/word/2015/wordml/symex" xmlns:wpg="http://schemas.microsoft.com/office/word/2010/wordprocessingGroup" xmlns:wpi="http://schemas.microsoft.com/office/word/2010/wordprocessingInk" xmlns:wne="http://schemas.microsoft.com/office/word/2006/wordml" xmlns:wps="http://schemas.microsoft.com/office/word/2010/wordprocessingShape" mc:Ignorable="w14 w15 w16se w16cid wp14">
-  <w:p>
-    <w:pPr>
-      <w:pStyle w:val="Header"/>
-    </w:pPr>
-  </w:p>
-</w:hdr>
 </file>
 
 <file path=word/numbering.xml><?xml version="1.0" encoding="utf-8"?>
@@ -4505,11 +4521,15 @@
     <w:lsdException w:name="heading 7" w:semiHidden="1" w:unhideWhenUsed="1" w:qFormat="1"/>
     <w:lsdException w:name="heading 8" w:semiHidden="1" w:unhideWhenUsed="1" w:qFormat="1"/>
     <w:lsdException w:name="heading 9" w:semiHidden="1" w:unhideWhenUsed="1" w:qFormat="1"/>
+    <w:lsdException w:name="toc 1" w:uiPriority="39"/>
+    <w:lsdException w:name="toc 2" w:uiPriority="39"/>
+    <w:lsdException w:name="toc 3" w:uiPriority="39"/>
     <w:lsdException w:name="header" w:uiPriority="99"/>
     <w:lsdException w:name="footer" w:uiPriority="99"/>
     <w:lsdException w:name="caption" w:semiHidden="1" w:unhideWhenUsed="1" w:qFormat="1"/>
     <w:lsdException w:name="Title" w:qFormat="1"/>
     <w:lsdException w:name="Subtitle" w:qFormat="1"/>
+    <w:lsdException w:name="Hyperlink" w:uiPriority="99"/>
     <w:lsdException w:name="Strong" w:qFormat="1"/>
     <w:lsdException w:name="Emphasis" w:qFormat="1"/>
     <w:lsdException w:name="HTML Variable" w:semiHidden="1" w:unhideWhenUsed="1"/>
@@ -5129,6 +5149,7 @@
   </w:style>
   <w:style w:type="character" w:styleId="Hyperlink">
     <w:name w:val="Hyperlink"/>
+    <w:uiPriority w:val="99"/>
     <w:rsid w:val="00B347C9"/>
     <w:rPr>
       <w:color w:val="0563C1"/>
@@ -5626,6 +5647,65 @@
       <w:sz w:val="22"/>
       <w:szCs w:val="24"/>
     </w:rPr>
+  </w:style>
+  <w:style w:type="paragraph" w:styleId="TOCHeading">
+    <w:name w:val="TOC Heading"/>
+    <w:basedOn w:val="Heading1"/>
+    <w:next w:val="Normal"/>
+    <w:uiPriority w:val="39"/>
+    <w:unhideWhenUsed/>
+    <w:qFormat/>
+    <w:rsid w:val="003222BB"/>
+    <w:pPr>
+      <w:keepLines/>
+      <w:numPr>
+        <w:numId w:val="0"/>
+      </w:numPr>
+      <w:pBdr>
+        <w:bottom w:val="none" w:sz="0" w:space="0" w:color="auto"/>
+      </w:pBdr>
+      <w:spacing w:after="0" w:line="259" w:lineRule="auto"/>
+      <w:jc w:val="left"/>
+      <w:outlineLvl w:val="9"/>
+    </w:pPr>
+    <w:rPr>
+      <w:rFonts w:ascii="Calibri Light" w:hAnsi="Calibri Light" w:cs="Times New Roman"/>
+      <w:b w:val="0"/>
+      <w:bCs w:val="0"/>
+      <w:color w:val="2F5496"/>
+      <w:kern w:val="0"/>
+      <w:lang w:val="en-US" w:eastAsia="en-US"/>
+    </w:rPr>
+  </w:style>
+  <w:style w:type="paragraph" w:styleId="TOC1">
+    <w:name w:val="toc 1"/>
+    <w:basedOn w:val="Normal"/>
+    <w:next w:val="Normal"/>
+    <w:autoRedefine/>
+    <w:uiPriority w:val="39"/>
+    <w:rsid w:val="003222BB"/>
+  </w:style>
+  <w:style w:type="paragraph" w:styleId="TOC2">
+    <w:name w:val="toc 2"/>
+    <w:basedOn w:val="Normal"/>
+    <w:next w:val="Normal"/>
+    <w:autoRedefine/>
+    <w:uiPriority w:val="39"/>
+    <w:rsid w:val="003222BB"/>
+    <w:pPr>
+      <w:ind w:left="240"/>
+    </w:pPr>
+  </w:style>
+  <w:style w:type="paragraph" w:styleId="TOC3">
+    <w:name w:val="toc 3"/>
+    <w:basedOn w:val="Normal"/>
+    <w:next w:val="Normal"/>
+    <w:autoRedefine/>
+    <w:uiPriority w:val="39"/>
+    <w:rsid w:val="003222BB"/>
+    <w:pPr>
+      <w:ind w:left="480"/>
+    </w:pPr>
   </w:style>
 </w:styles>
 </file>
@@ -5930,7 +6010,7 @@
 </file>
 
 <file path=customXml/itemProps1.xml><?xml version="1.0" encoding="utf-8"?>
-<ds:datastoreItem xmlns:ds="http://schemas.openxmlformats.org/officeDocument/2006/customXml" ds:itemID="{710B008E-50C1-40FF-A00A-284ECF3FD7E6}">
+<ds:datastoreItem xmlns:ds="http://schemas.openxmlformats.org/officeDocument/2006/customXml" ds:itemID="{58216182-674A-4BE6-8C68-5E034D39B279}">
   <ds:schemaRefs>
     <ds:schemaRef ds:uri="http://schemas.openxmlformats.org/officeDocument/2006/bibliography"/>
   </ds:schemaRefs>

</xml_diff>

<commit_message>
aggiustato table of contents
</commit_message>
<xml_diff>
--- a/Documentation/GDD/1 MASTER.docx
+++ b/Documentation/GDD/1 MASTER.docx
@@ -156,7 +156,16 @@
               <w:fldChar w:fldCharType="separate"/>
             </w:r>
             <w:r>
-              <w:pict w14:anchorId="013E2520">
+              <w:fldChar w:fldCharType="begin"/>
+            </w:r>
+            <w:r>
+              <w:instrText xml:space="preserve"> INCLUDEPICTURE  "C:\\Users\\mikym\\Documents\\UniMi\\2S\\OGD\\Lama - OGDAIVG\\Resources\\Characters\\NPC\\golem robot.png" \* MERGEFORMATINET </w:instrText>
+            </w:r>
+            <w:r>
+              <w:fldChar w:fldCharType="separate"/>
+            </w:r>
+            <w:r>
+              <w:pict w14:anchorId="6C4F9F1D">
                 <v:shapetype id="_x0000_t75" coordsize="21600,21600" o:spt="75" o:preferrelative="t" path="m@4@5l@4@11@9@11@9@5xe" filled="f" stroked="f">
                   <v:stroke joinstyle="miter"/>
                   <v:formulas>
@@ -180,6 +189,9 @@
                   <v:imagedata r:id="rId14" r:href="rId15"/>
                 </v:shape>
               </w:pict>
+            </w:r>
+            <w:r>
+              <w:fldChar w:fldCharType="end"/>
             </w:r>
             <w:r>
               <w:fldChar w:fldCharType="end"/>
@@ -380,27 +392,14 @@
           <w:pPr>
             <w:pStyle w:val="titolofooter"/>
           </w:pPr>
-          <w:r>
-            <w:fldChar w:fldCharType="begin"/>
-          </w:r>
-          <w:r>
-            <w:instrText xml:space="preserve"> STYLEREF  "Heading 1"  \* MERGEFORMAT </w:instrText>
-          </w:r>
-          <w:r>
-            <w:fldChar w:fldCharType="separate"/>
-          </w:r>
-          <w:r>
-            <w:rPr>
-              <w:noProof/>
-            </w:rPr>
-            <w:t>Table of contents</w:t>
-          </w:r>
-          <w:r>
-            <w:rPr>
-              <w:noProof/>
-            </w:rPr>
-            <w:fldChar w:fldCharType="end"/>
-          </w:r>
+          <w:fldSimple w:instr=" STYLEREF  &quot;Heading 1&quot;  \* MERGEFORMAT ">
+            <w:r>
+              <w:rPr>
+                <w:noProof/>
+              </w:rPr>
+              <w:t>Vision Statement</w:t>
+            </w:r>
+          </w:fldSimple>
         </w:p>
       </w:tc>
       <w:tc>
@@ -1426,7 +1425,7 @@
   <w:abstractNum w:abstractNumId="8" w15:restartNumberingAfterBreak="0">
     <w:nsid w:val="26C478BD"/>
     <w:multiLevelType w:val="multilevel"/>
-    <w:tmpl w:val="2092DBDE"/>
+    <w:tmpl w:val="795C467E"/>
     <w:lvl w:ilvl="0">
       <w:start w:val="1"/>
       <w:numFmt w:val="decimal"/>
@@ -5707,6 +5706,37 @@
       <w:ind w:left="480"/>
     </w:pPr>
   </w:style>
+  <w:style w:type="paragraph" w:customStyle="1" w:styleId="Headingnonnumbering">
+    <w:name w:val="Heading non numbering"/>
+    <w:basedOn w:val="Heading1"/>
+    <w:next w:val="Normal"/>
+    <w:link w:val="HeadingnonnumberingChar"/>
+    <w:autoRedefine/>
+    <w:qFormat/>
+    <w:rsid w:val="00834CBA"/>
+    <w:pPr>
+      <w:numPr>
+        <w:numId w:val="0"/>
+      </w:numPr>
+    </w:pPr>
+    <w:rPr>
+      <w:lang w:val="en-GB"/>
+    </w:rPr>
+  </w:style>
+  <w:style w:type="character" w:customStyle="1" w:styleId="HeadingnonnumberingChar">
+    <w:name w:val="Heading non numbering Char"/>
+    <w:link w:val="Headingnonnumbering"/>
+    <w:rsid w:val="00834CBA"/>
+    <w:rPr>
+      <w:rFonts w:ascii="Calibri" w:hAnsi="Calibri" w:cs="Arial"/>
+      <w:b/>
+      <w:bCs/>
+      <w:kern w:val="32"/>
+      <w:sz w:val="32"/>
+      <w:szCs w:val="32"/>
+      <w:lang w:val="en-GB"/>
+    </w:rPr>
+  </w:style>
 </w:styles>
 </file>
 
@@ -6010,7 +6040,7 @@
 </file>
 
 <file path=customXml/itemProps1.xml><?xml version="1.0" encoding="utf-8"?>
-<ds:datastoreItem xmlns:ds="http://schemas.openxmlformats.org/officeDocument/2006/customXml" ds:itemID="{A887ED62-4A70-4E57-99E7-DF686B635AB4}">
+<ds:datastoreItem xmlns:ds="http://schemas.openxmlformats.org/officeDocument/2006/customXml" ds:itemID="{0DED9793-5D8F-4192-83C5-A983028F24DF}">
   <ds:schemaRefs>
     <ds:schemaRef ds:uri="http://schemas.openxmlformats.org/officeDocument/2006/bibliography"/>
   </ds:schemaRefs>

</xml_diff>

<commit_message>
prima di rimuovere footer
</commit_message>
<xml_diff>
--- a/Documentation/GDD/1 MASTER.docx
+++ b/Documentation/GDD/1 MASTER.docx
@@ -174,7 +174,16 @@
               <w:fldChar w:fldCharType="separate"/>
             </w:r>
             <w:r>
-              <w:pict w14:anchorId="4F52939E">
+              <w:fldChar w:fldCharType="begin"/>
+            </w:r>
+            <w:r>
+              <w:instrText xml:space="preserve"> INCLUDEPICTURE  "C:\\Users\\mikym\\Documents\\UniMi\\2S\\OGD\\Lama - OGDAIVG\\Resources\\Characters\\NPC\\golem robot.png" \* MERGEFORMATINET </w:instrText>
+            </w:r>
+            <w:r>
+              <w:fldChar w:fldCharType="separate"/>
+            </w:r>
+            <w:r>
+              <w:pict w14:anchorId="320F9AEC">
                 <v:shapetype id="_x0000_t75" coordsize="21600,21600" o:spt="75" o:preferrelative="t" path="m@4@5l@4@11@9@11@9@5xe" filled="f" stroked="f">
                   <v:stroke joinstyle="miter"/>
                   <v:formulas>
@@ -198,6 +207,9 @@
                   <v:imagedata r:id="rId14" r:href="rId15"/>
                 </v:shape>
               </w:pict>
+            </w:r>
+            <w:r>
+              <w:fldChar w:fldCharType="end"/>
             </w:r>
             <w:r>
               <w:fldChar w:fldCharType="end"/>
@@ -404,27 +416,14 @@
           <w:pPr>
             <w:pStyle w:val="titolofooter"/>
           </w:pPr>
-          <w:r>
-            <w:fldChar w:fldCharType="begin"/>
-          </w:r>
-          <w:r>
-            <w:instrText xml:space="preserve"> STYLEREF  "Heading 1"  \* MERGEFORMAT </w:instrText>
-          </w:r>
-          <w:r>
-            <w:fldChar w:fldCharType="separate"/>
-          </w:r>
-          <w:r>
-            <w:rPr>
-              <w:noProof/>
-            </w:rPr>
-            <w:t>Vision Statement</w:t>
-          </w:r>
-          <w:r>
-            <w:rPr>
-              <w:noProof/>
-            </w:rPr>
-            <w:fldChar w:fldCharType="end"/>
-          </w:r>
+          <w:fldSimple w:instr=" STYLEREF  &quot;Heading 1&quot;  \* MERGEFORMAT ">
+            <w:r>
+              <w:rPr>
+                <w:noProof/>
+              </w:rPr>
+              <w:t>Vision Statement</w:t>
+            </w:r>
+          </w:fldSimple>
         </w:p>
       </w:tc>
       <w:tc>
@@ -6065,7 +6064,7 @@
 </file>
 
 <file path=customXml/itemProps1.xml><?xml version="1.0" encoding="utf-8"?>
-<ds:datastoreItem xmlns:ds="http://schemas.openxmlformats.org/officeDocument/2006/customXml" ds:itemID="{40B96584-1653-4BE1-AD96-F56969613D09}">
+<ds:datastoreItem xmlns:ds="http://schemas.openxmlformats.org/officeDocument/2006/customXml" ds:itemID="{3B289E78-3910-442E-A32F-2A961EB6BC30}">
   <ds:schemaRefs>
     <ds:schemaRef ds:uri="http://schemas.openxmlformats.org/officeDocument/2006/bibliography"/>
   </ds:schemaRefs>

</xml_diff>